<commit_message>
add re-render for organization plus minor edits
</commit_message>
<xml_diff>
--- a/docs/products/manuscript/Manuscript.docx
+++ b/docs/products/manuscript/Manuscript.docx
@@ -7,11 +7,25 @@
         <w:pStyle w:val="Title"/>
       </w:pPr>
       <w:r>
-        <w:t xml:space="preserve">Using</w:t>
-      </w:r>
-      <w:r>
-        <w:t xml:space="preserve"> </w:t>
-      </w:r>
+        <w:t xml:space="preserve">EV</w:t>
+      </w:r>
+      <w:r>
+        <w:t xml:space="preserve"> </w:t>
+      </w:r>
+      <w:r>
+        <w:t xml:space="preserve">Predictive</w:t>
+      </w:r>
+      <w:r>
+        <w:t xml:space="preserve"> </w:t>
+      </w:r>
+      <w:r>
+        <w:t xml:space="preserve">Modeling</w:t>
+      </w:r>
+    </w:p>
+    <w:p>
+      <w:pPr>
+        <w:pStyle w:val="Subtitle"/>
+      </w:pPr>
       <w:r>
         <w:t xml:space="preserve">IRS</w:t>
       </w:r>
@@ -19,37 +33,31 @@
         <w:t xml:space="preserve"> </w:t>
       </w:r>
       <w:r>
+        <w:t xml:space="preserve">Tax</w:t>
+      </w:r>
+      <w:r>
+        <w:t xml:space="preserve"> </w:t>
+      </w:r>
+      <w:r>
         <w:t xml:space="preserve">Data</w:t>
       </w:r>
       <w:r>
         <w:t xml:space="preserve"> </w:t>
       </w:r>
       <w:r>
-        <w:t xml:space="preserve">to</w:t>
-      </w:r>
-      <w:r>
-        <w:t xml:space="preserve"> </w:t>
-      </w:r>
-      <w:r>
-        <w:t xml:space="preserve">Predict</w:t>
-      </w:r>
-      <w:r>
-        <w:t xml:space="preserve"> </w:t>
-      </w:r>
-      <w:r>
-        <w:t xml:space="preserve">Electric</w:t>
-      </w:r>
-      <w:r>
-        <w:t xml:space="preserve"> </w:t>
-      </w:r>
-      <w:r>
-        <w:t xml:space="preserve">Vehicle</w:t>
-      </w:r>
-      <w:r>
-        <w:t xml:space="preserve"> </w:t>
-      </w:r>
-      <w:r>
-        <w:t xml:space="preserve">Count</w:t>
+        <w:t xml:space="preserve">-</w:t>
+      </w:r>
+      <w:r>
+        <w:t xml:space="preserve"> </w:t>
+      </w:r>
+      <w:r>
+        <w:t xml:space="preserve">Zip</w:t>
+      </w:r>
+      <w:r>
+        <w:t xml:space="preserve"> </w:t>
+      </w:r>
+      <w:r>
+        <w:t xml:space="preserve">Code</w:t>
       </w:r>
     </w:p>
     <w:p>
@@ -1119,7 +1127,7 @@
             <w:r>
               <w:drawing>
                 <wp:inline>
-                  <wp:extent cx="5334000" cy="3556000"/>
+                  <wp:extent cx="5334000" cy="2667000"/>
                   <wp:effectExtent b="0" l="0" r="0" t="0"/>
                   <wp:docPr descr="" title="" id="60" name="Picture"/>
                   <a:graphic>
@@ -1140,7 +1148,7 @@
                         <pic:spPr bwMode="auto">
                           <a:xfrm>
                             <a:off x="0" y="0"/>
-                            <a:ext cx="5334000" cy="3556000"/>
+                            <a:ext cx="5334000" cy="2667000"/>
                           </a:xfrm>
                           <a:prstGeom prst="rect">
                             <a:avLst/>

</xml_diff>